<commit_message>
Updated doc based on onedrive doc
</commit_message>
<xml_diff>
--- a/Assessment Documents/CAB302 Software Development Requirements.docx
+++ b/Assessment Documents/CAB302 Software Development Requirements.docx
@@ -1,6 +1,6 @@
 
 <file path=word/document.xml><?xml version="1.0" encoding="utf-8"?>
-<w:document xmlns:wpc="http://schemas.microsoft.com/office/word/2010/wordprocessingCanvas" xmlns:cx="http://schemas.microsoft.com/office/drawing/2014/chartex" xmlns:cx1="http://schemas.microsoft.com/office/drawing/2015/9/8/chartex" xmlns:cx2="http://schemas.microsoft.com/office/drawing/2015/10/21/chartex" xmlns:cx3="http://schemas.microsoft.com/office/drawing/2016/5/9/chartex" xmlns:cx4="http://schemas.microsoft.com/office/drawing/2016/5/10/chartex" xmlns:cx5="http://schemas.microsoft.com/office/drawing/2016/5/11/chartex" xmlns:cx6="http://schemas.microsoft.com/office/drawing/2016/5/12/chartex" xmlns:cx7="http://schemas.microsoft.com/office/drawing/2016/5/13/chartex" xmlns:cx8="http://schemas.microsoft.com/office/drawing/2016/5/14/chartex" xmlns:mc="http://schemas.openxmlformats.org/markup-compatibility/2006" xmlns:aink="http://schemas.microsoft.com/office/drawing/2016/ink" xmlns:am3d="http://schemas.microsoft.com/office/drawing/2017/model3d" xmlns:o="urn:schemas-microsoft-com:office:office" xmlns:oel="http://schemas.microsoft.com/office/2019/extlst" xmlns:r="http://schemas.openxmlformats.org/officeDocument/2006/relationships" xmlns:m="http://schemas.openxmlformats.org/officeDocument/2006/math" xmlns:v="urn:schemas-microsoft-com:vml" xmlns:wp14="http://schemas.microsoft.com/office/word/2010/wordprocessingDrawing" xmlns:wp="http://schemas.openxmlformats.org/drawingml/2006/wordprocessingDrawing" xmlns:w10="urn:schemas-microsoft-com:office:word" xmlns:w="http://schemas.openxmlformats.org/wordprocessingml/2006/main" xmlns:w14="http://schemas.microsoft.com/office/word/2010/wordml" xmlns:w15="http://schemas.microsoft.com/office/word/2012/wordml" xmlns:w16cex="http://schemas.microsoft.com/office/word/2018/wordml/cex" xmlns:w16cid="http://schemas.microsoft.com/office/word/2016/wordml/cid" xmlns:w16="http://schemas.microsoft.com/office/word/2018/wordml" xmlns:w16sdtdh="http://schemas.microsoft.com/office/word/2020/wordml/sdtdatahash" xmlns:w16se="http://schemas.microsoft.com/office/word/2015/wordml/symex" xmlns:wpg="http://schemas.microsoft.com/office/word/2010/wordprocessingGroup" xmlns:wpi="http://schemas.microsoft.com/office/word/2010/wordprocessingInk" xmlns:wne="http://schemas.microsoft.com/office/word/2006/wordml" xmlns:wps="http://schemas.microsoft.com/office/word/2010/wordprocessingShape" mc:Ignorable="w14 w15 w16se w16cid w16 w16cex w16sdtdh wp14">
+<w:document xmlns:wpc="http://schemas.microsoft.com/office/word/2010/wordprocessingCanvas" xmlns:cx="http://schemas.microsoft.com/office/drawing/2014/chartex" xmlns:cx1="http://schemas.microsoft.com/office/drawing/2015/9/8/chartex" xmlns:cx2="http://schemas.microsoft.com/office/drawing/2015/10/21/chartex" xmlns:cx3="http://schemas.microsoft.com/office/drawing/2016/5/9/chartex" xmlns:cx4="http://schemas.microsoft.com/office/drawing/2016/5/10/chartex" xmlns:cx5="http://schemas.microsoft.com/office/drawing/2016/5/11/chartex" xmlns:cx6="http://schemas.microsoft.com/office/drawing/2016/5/12/chartex" xmlns:cx7="http://schemas.microsoft.com/office/drawing/2016/5/13/chartex" xmlns:cx8="http://schemas.microsoft.com/office/drawing/2016/5/14/chartex" xmlns:mc="http://schemas.openxmlformats.org/markup-compatibility/2006" xmlns:aink="http://schemas.microsoft.com/office/drawing/2016/ink" xmlns:am3d="http://schemas.microsoft.com/office/drawing/2017/model3d" xmlns:o="urn:schemas-microsoft-com:office:office" xmlns:oel="http://schemas.microsoft.com/office/2019/extlst" xmlns:r="http://schemas.openxmlformats.org/officeDocument/2006/relationships" xmlns:m="http://schemas.openxmlformats.org/officeDocument/2006/math" xmlns:v="urn:schemas-microsoft-com:vml" xmlns:wp14="http://schemas.microsoft.com/office/word/2010/wordprocessingDrawing" xmlns:wp="http://schemas.openxmlformats.org/drawingml/2006/wordprocessingDrawing" xmlns:w10="urn:schemas-microsoft-com:office:word" xmlns:w="http://schemas.openxmlformats.org/wordprocessingml/2006/main" xmlns:w14="http://schemas.microsoft.com/office/word/2010/wordml" xmlns:w15="http://schemas.microsoft.com/office/word/2012/wordml" xmlns:w16cex="http://schemas.microsoft.com/office/word/2018/wordml/cex" xmlns:w16cid="http://schemas.microsoft.com/office/word/2016/wordml/cid" xmlns:w16="http://schemas.microsoft.com/office/word/2018/wordml" xmlns:w16sdtdh="http://schemas.microsoft.com/office/word/2020/wordml/sdtdatahash" xmlns:w16se="http://schemas.microsoft.com/office/word/2015/wordml/symex" xmlns:wpg="http://schemas.microsoft.com/office/word/2010/wordprocessingGroup" xmlns:wpi="http://schemas.microsoft.com/office/word/2010/wordprocessingInk" xmlns:wne="http://schemas.microsoft.com/office/word/2006/wordml" xmlns:wps="http://schemas.microsoft.com/office/word/2010/wordprocessingShape" xmlns:a="http://schemas.openxmlformats.org/drawingml/2006/main" xmlns:pic="http://schemas.openxmlformats.org/drawingml/2006/picture" mc:Ignorable="w14 w15 w16se w16cid w16 w16cex w16sdtdh wp14">
   <w:body>
     <w:p>
       <w:pPr>
@@ -11,31 +11,197 @@
       </w:pPr>
       <w:r>
         <w:rPr>
-          <w:b/>
-          <w:bCs/>
+          <w:b w:val="1"/>
+          <w:bCs w:val="1"/>
           <w:sz w:val="24"/>
           <w:szCs w:val="24"/>
         </w:rPr>
         <w:t>Project:</w:t>
       </w:r>
       <w:r>
-        <w:rPr>
-          <w:b/>
-          <w:bCs/>
+        <w:br/>
+      </w:r>
+      <w:r>
+        <w:rPr>
+          <w:b w:val="1"/>
+          <w:bCs w:val="1"/>
+        </w:rPr>
+        <w:t xml:space="preserve">- </w:t>
+      </w:r>
+      <w:r>
+        <w:rPr/>
+        <w:t xml:space="preserve">Study Scheduler </w:t>
+      </w:r>
+    </w:p>
+    <w:p>
+      <w:pPr>
+        <w:pStyle w:val="Normal"/>
+        <w:suppressLineNumbers w:val="0"/>
+        <w:bidi w:val="0"/>
+        <w:spacing w:before="0" w:beforeAutospacing="off" w:after="160" w:afterAutospacing="off" w:line="259" w:lineRule="auto"/>
+        <w:ind w:left="0" w:right="0"/>
+        <w:jc w:val="left"/>
+        <w:rPr>
+          <w:b w:val="1"/>
+          <w:bCs w:val="1"/>
           <w:sz w:val="24"/>
           <w:szCs w:val="24"/>
         </w:rPr>
-        <w:br/>
-      </w:r>
-      <w:r>
-        <w:rPr>
-          <w:b/>
-          <w:bCs/>
-        </w:rPr>
-        <w:t xml:space="preserve">- </w:t>
-      </w:r>
-      <w:r>
+      </w:pPr>
+      <w:r>
+        <w:rPr>
+          <w:b w:val="1"/>
+          <w:bCs w:val="1"/>
+          <w:sz w:val="24"/>
+          <w:szCs w:val="24"/>
+        </w:rPr>
+        <w:t>Project Brief:</w:t>
+      </w:r>
+    </w:p>
+    <w:p>
+      <w:pPr>
+        <w:pStyle w:val="Normal"/>
+        <w:rPr/>
+      </w:pPr>
+      <w:r>
+        <w:rPr/>
+        <w:t xml:space="preserve">Our project, the Study Scheduler, </w:t>
+      </w:r>
+      <w:r>
+        <w:rPr/>
+        <w:t>provides</w:t>
+      </w:r>
+      <w:r>
+        <w:rPr/>
+        <w:t xml:space="preserve"> </w:t>
+      </w:r>
+      <w:r>
+        <w:rPr/>
+        <w:t xml:space="preserve">users a way to </w:t>
+      </w:r>
+      <w:r>
+        <w:rPr/>
+        <w:t xml:space="preserve">help </w:t>
+      </w:r>
+      <w:r>
+        <w:rPr/>
+        <w:t xml:space="preserve">manage their exams, </w:t>
+      </w:r>
+      <w:r>
+        <w:rPr/>
+        <w:t>assessments</w:t>
+      </w:r>
+      <w:r>
+        <w:rPr/>
+        <w:t xml:space="preserve"> and study tasks.</w:t>
+      </w:r>
+      <w:r>
+        <w:rPr/>
+        <w:t xml:space="preserve"> B</w:t>
+      </w:r>
+      <w:r>
+        <w:rPr/>
+        <w:t>y</w:t>
+      </w:r>
+      <w:r>
+        <w:rPr/>
+        <w:t xml:space="preserve"> promoting digital wellbeing, we aim to</w:t>
+      </w:r>
+      <w:r>
+        <w:rPr/>
+        <w:t xml:space="preserve"> enhance</w:t>
+      </w:r>
+      <w:r>
+        <w:rPr/>
+        <w:t xml:space="preserve"> users’</w:t>
+      </w:r>
+      <w:r>
+        <w:rPr/>
+        <w:t xml:space="preserve"> productivity</w:t>
+      </w:r>
+      <w:r>
+        <w:rPr/>
+        <w:t xml:space="preserve"> to </w:t>
+      </w:r>
+      <w:r>
+        <w:rPr/>
+        <w:t>accomplish</w:t>
+      </w:r>
+      <w:r>
+        <w:rPr/>
+        <w:t xml:space="preserve"> their study goals</w:t>
+      </w:r>
+      <w:r>
+        <w:rPr/>
+        <w:t xml:space="preserve">. The </w:t>
+      </w:r>
+      <w:r>
+        <w:rPr/>
+        <w:t xml:space="preserve">features of the </w:t>
+      </w:r>
+      <w:r>
+        <w:rPr/>
         <w:t xml:space="preserve">Study Scheduler </w:t>
+      </w:r>
+      <w:r>
+        <w:rPr/>
+        <w:t>includes</w:t>
+      </w:r>
+      <w:r>
+        <w:rPr/>
+        <w:t xml:space="preserve"> a </w:t>
+      </w:r>
+      <w:r>
+        <w:rPr/>
+        <w:t>calendar</w:t>
+      </w:r>
+      <w:r>
+        <w:rPr/>
+        <w:t xml:space="preserve"> to plan tasks</w:t>
+      </w:r>
+      <w:r>
+        <w:rPr/>
+        <w:t xml:space="preserve">, </w:t>
+      </w:r>
+      <w:r>
+        <w:rPr/>
+        <w:t xml:space="preserve">a </w:t>
+      </w:r>
+      <w:r>
+        <w:rPr/>
+        <w:t>study ti</w:t>
+      </w:r>
+      <w:r>
+        <w:rPr/>
+        <w:t>mer</w:t>
+      </w:r>
+      <w:r>
+        <w:rPr/>
+        <w:t xml:space="preserve"> to keep focus</w:t>
+      </w:r>
+      <w:r>
+        <w:rPr/>
+        <w:t xml:space="preserve">, </w:t>
+      </w:r>
+      <w:r>
+        <w:rPr/>
+        <w:t xml:space="preserve">task </w:t>
+      </w:r>
+      <w:r>
+        <w:rPr/>
+        <w:t>reminders</w:t>
+      </w:r>
+      <w:r>
+        <w:rPr/>
+        <w:t xml:space="preserve">, helpful study techniques </w:t>
+      </w:r>
+      <w:r>
+        <w:rPr/>
+        <w:t>and data on study habits</w:t>
+      </w:r>
+      <w:r>
+        <w:rPr/>
+        <w:t xml:space="preserve"> to aid our users to plan and achieve their study goals.</w:t>
       </w:r>
     </w:p>
     <w:p>
@@ -307,30 +473,115 @@
         <w:t>Set goals (amount of time studied before a set date, etc).</w:t>
       </w:r>
     </w:p>
-    <w:p>
+    <w:p w14:noSpellErr="1">
       <w:pPr>
         <w:pStyle w:val="ListParagraph"/>
         <w:numPr>
           <w:ilvl w:val="0"/>
           <w:numId w:val="2"/>
         </w:numPr>
-      </w:pPr>
-      <w:r>
-        <w:t>Other statistics related to the students current studying-habits</w:t>
-      </w:r>
-      <w:r>
-        <w:t xml:space="preserve"> and areas to improve. </w:t>
-      </w:r>
-      <w:r>
         <w:rPr>
           <w:sz w:val="24"/>
           <w:szCs w:val="24"/>
         </w:rPr>
+      </w:pPr>
+      <w:r>
+        <w:rPr/>
+        <w:t>Other statistics related to the students current studying-habits</w:t>
+      </w:r>
+      <w:r>
+        <w:rPr/>
+        <w:t xml:space="preserve"> and areas to improve</w:t>
+      </w:r>
+      <w:r>
+        <w:rPr/>
+        <w:t xml:space="preserve">. </w:t>
+      </w:r>
+      <w:r>
+        <w:rPr>
+          <w:sz w:val="24"/>
+          <w:szCs w:val="24"/>
+        </w:rPr>
         <w:t xml:space="preserve"> </w:t>
+      </w:r>
+    </w:p>
+    <w:p>
+      <w:pPr>
+        <w:pStyle w:val="Normal"/>
+        <w:ind w:left="0"/>
+        <w:rPr>
+          <w:sz w:val="24"/>
+          <w:szCs w:val="24"/>
+          <w:u w:val="none"/>
+        </w:rPr>
+      </w:pPr>
+      <w:r>
+        <w:rPr>
+          <w:sz w:val="24"/>
+          <w:szCs w:val="24"/>
+          <w:u w:val="single"/>
+        </w:rPr>
+        <w:t xml:space="preserve">Graphical user </w:t>
+      </w:r>
+      <w:r>
+        <w:rPr>
+          <w:sz w:val="24"/>
+          <w:szCs w:val="24"/>
+          <w:u w:val="single"/>
+        </w:rPr>
+        <w:t xml:space="preserve">interface </w:t>
+      </w:r>
+      <w:r>
+        <w:rPr>
+          <w:sz w:val="24"/>
+          <w:szCs w:val="24"/>
+          <w:u w:val="none"/>
+        </w:rPr>
+        <w:t xml:space="preserve"> -</w:t>
+      </w:r>
+      <w:r>
+        <w:rPr>
+          <w:sz w:val="24"/>
+          <w:szCs w:val="24"/>
+          <w:u w:val="none"/>
+        </w:rPr>
+        <w:t xml:space="preserve"> Intuitive </w:t>
+      </w:r>
+      <w:r>
+        <w:rPr>
+          <w:sz w:val="24"/>
+          <w:szCs w:val="24"/>
+          <w:u w:val="none"/>
+        </w:rPr>
+        <w:t>well-designed</w:t>
+      </w:r>
+      <w:r>
+        <w:rPr>
+          <w:sz w:val="24"/>
+          <w:szCs w:val="24"/>
+          <w:u w:val="none"/>
+        </w:rPr>
+        <w:t xml:space="preserve"> </w:t>
+      </w:r>
+      <w:r>
+        <w:rPr>
+          <w:sz w:val="24"/>
+          <w:szCs w:val="24"/>
+          <w:u w:val="none"/>
+        </w:rPr>
+        <w:t xml:space="preserve">GUI that allows users to </w:t>
+      </w:r>
+      <w:r>
+        <w:rPr>
+          <w:sz w:val="24"/>
+          <w:szCs w:val="24"/>
+          <w:u w:val="none"/>
+        </w:rPr>
+        <w:t xml:space="preserve">perform all functions of the application. </w:t>
       </w:r>
     </w:p>
     <w:sectPr>
-      <w:pgSz w:w="11906" w:h="16838"/>
+      <w:pgSz w:w="11906" w:h="16838" w:orient="portrait"/>
       <w:pgMar w:top="1440" w:right="1440" w:bottom="1440" w:left="1440" w:header="708" w:footer="708" w:gutter="0"/>
       <w:cols w:space="708"/>
       <w:docGrid w:linePitch="360"/>
@@ -353,7 +604,7 @@
         <w:ind w:left="720" w:hanging="360"/>
       </w:pPr>
       <w:rPr>
-        <w:rFonts w:ascii="Calibri" w:eastAsiaTheme="minorHAnsi" w:hAnsi="Calibri" w:cs="Calibri" w:hint="default"/>
+        <w:rFonts w:hint="default" w:ascii="Calibri" w:hAnsi="Calibri" w:cs="Calibri" w:eastAsiaTheme="minorHAnsi"/>
       </w:rPr>
     </w:lvl>
     <w:lvl w:ilvl="1" w:tplc="0C090003">
@@ -365,7 +616,7 @@
         <w:ind w:left="1440" w:hanging="360"/>
       </w:pPr>
       <w:rPr>
-        <w:rFonts w:ascii="Courier New" w:hAnsi="Courier New" w:cs="Courier New" w:hint="default"/>
+        <w:rFonts w:hint="default" w:ascii="Courier New" w:hAnsi="Courier New" w:cs="Courier New"/>
       </w:rPr>
     </w:lvl>
     <w:lvl w:ilvl="2" w:tplc="0C090005" w:tentative="1">
@@ -377,7 +628,7 @@
         <w:ind w:left="2160" w:hanging="360"/>
       </w:pPr>
       <w:rPr>
-        <w:rFonts w:ascii="Wingdings" w:hAnsi="Wingdings" w:hint="default"/>
+        <w:rFonts w:hint="default" w:ascii="Wingdings" w:hAnsi="Wingdings"/>
       </w:rPr>
     </w:lvl>
     <w:lvl w:ilvl="3" w:tplc="0C090001" w:tentative="1">
@@ -389,7 +640,7 @@
         <w:ind w:left="2880" w:hanging="360"/>
       </w:pPr>
       <w:rPr>
-        <w:rFonts w:ascii="Symbol" w:hAnsi="Symbol" w:hint="default"/>
+        <w:rFonts w:hint="default" w:ascii="Symbol" w:hAnsi="Symbol"/>
       </w:rPr>
     </w:lvl>
     <w:lvl w:ilvl="4" w:tplc="0C090003" w:tentative="1">
@@ -401,7 +652,7 @@
         <w:ind w:left="3600" w:hanging="360"/>
       </w:pPr>
       <w:rPr>
-        <w:rFonts w:ascii="Courier New" w:hAnsi="Courier New" w:cs="Courier New" w:hint="default"/>
+        <w:rFonts w:hint="default" w:ascii="Courier New" w:hAnsi="Courier New" w:cs="Courier New"/>
       </w:rPr>
     </w:lvl>
     <w:lvl w:ilvl="5" w:tplc="0C090005" w:tentative="1">
@@ -413,7 +664,7 @@
         <w:ind w:left="4320" w:hanging="360"/>
       </w:pPr>
       <w:rPr>
-        <w:rFonts w:ascii="Wingdings" w:hAnsi="Wingdings" w:hint="default"/>
+        <w:rFonts w:hint="default" w:ascii="Wingdings" w:hAnsi="Wingdings"/>
       </w:rPr>
     </w:lvl>
     <w:lvl w:ilvl="6" w:tplc="0C090001" w:tentative="1">
@@ -425,7 +676,7 @@
         <w:ind w:left="5040" w:hanging="360"/>
       </w:pPr>
       <w:rPr>
-        <w:rFonts w:ascii="Symbol" w:hAnsi="Symbol" w:hint="default"/>
+        <w:rFonts w:hint="default" w:ascii="Symbol" w:hAnsi="Symbol"/>
       </w:rPr>
     </w:lvl>
     <w:lvl w:ilvl="7" w:tplc="0C090003" w:tentative="1">
@@ -437,7 +688,7 @@
         <w:ind w:left="5760" w:hanging="360"/>
       </w:pPr>
       <w:rPr>
-        <w:rFonts w:ascii="Courier New" w:hAnsi="Courier New" w:cs="Courier New" w:hint="default"/>
+        <w:rFonts w:hint="default" w:ascii="Courier New" w:hAnsi="Courier New" w:cs="Courier New"/>
       </w:rPr>
     </w:lvl>
     <w:lvl w:ilvl="8" w:tplc="0C090005" w:tentative="1">
@@ -449,7 +700,7 @@
         <w:ind w:left="6480" w:hanging="360"/>
       </w:pPr>
       <w:rPr>
-        <w:rFonts w:ascii="Wingdings" w:hAnsi="Wingdings" w:hint="default"/>
+        <w:rFonts w:hint="default" w:ascii="Wingdings" w:hAnsi="Wingdings"/>
       </w:rPr>
     </w:lvl>
   </w:abstractNum>
@@ -465,7 +716,7 @@
         <w:ind w:left="720" w:hanging="360"/>
       </w:pPr>
       <w:rPr>
-        <w:rFonts w:ascii="Calibri" w:eastAsiaTheme="minorHAnsi" w:hAnsi="Calibri" w:cs="Calibri" w:hint="default"/>
+        <w:rFonts w:hint="default" w:ascii="Calibri" w:hAnsi="Calibri" w:cs="Calibri" w:eastAsiaTheme="minorHAnsi"/>
       </w:rPr>
     </w:lvl>
     <w:lvl w:ilvl="1" w:tplc="0C090003" w:tentative="1">
@@ -477,7 +728,7 @@
         <w:ind w:left="1440" w:hanging="360"/>
       </w:pPr>
       <w:rPr>
-        <w:rFonts w:ascii="Courier New" w:hAnsi="Courier New" w:cs="Courier New" w:hint="default"/>
+        <w:rFonts w:hint="default" w:ascii="Courier New" w:hAnsi="Courier New" w:cs="Courier New"/>
       </w:rPr>
     </w:lvl>
     <w:lvl w:ilvl="2" w:tplc="0C090005" w:tentative="1">
@@ -489,7 +740,7 @@
         <w:ind w:left="2160" w:hanging="360"/>
       </w:pPr>
       <w:rPr>
-        <w:rFonts w:ascii="Wingdings" w:hAnsi="Wingdings" w:hint="default"/>
+        <w:rFonts w:hint="default" w:ascii="Wingdings" w:hAnsi="Wingdings"/>
       </w:rPr>
     </w:lvl>
     <w:lvl w:ilvl="3" w:tplc="0C090001" w:tentative="1">
@@ -501,7 +752,7 @@
         <w:ind w:left="2880" w:hanging="360"/>
       </w:pPr>
       <w:rPr>
-        <w:rFonts w:ascii="Symbol" w:hAnsi="Symbol" w:hint="default"/>
+        <w:rFonts w:hint="default" w:ascii="Symbol" w:hAnsi="Symbol"/>
       </w:rPr>
     </w:lvl>
     <w:lvl w:ilvl="4" w:tplc="0C090003" w:tentative="1">
@@ -513,7 +764,7 @@
         <w:ind w:left="3600" w:hanging="360"/>
       </w:pPr>
       <w:rPr>
-        <w:rFonts w:ascii="Courier New" w:hAnsi="Courier New" w:cs="Courier New" w:hint="default"/>
+        <w:rFonts w:hint="default" w:ascii="Courier New" w:hAnsi="Courier New" w:cs="Courier New"/>
       </w:rPr>
     </w:lvl>
     <w:lvl w:ilvl="5" w:tplc="0C090005" w:tentative="1">
@@ -525,7 +776,7 @@
         <w:ind w:left="4320" w:hanging="360"/>
       </w:pPr>
       <w:rPr>
-        <w:rFonts w:ascii="Wingdings" w:hAnsi="Wingdings" w:hint="default"/>
+        <w:rFonts w:hint="default" w:ascii="Wingdings" w:hAnsi="Wingdings"/>
       </w:rPr>
     </w:lvl>
     <w:lvl w:ilvl="6" w:tplc="0C090001" w:tentative="1">
@@ -537,7 +788,7 @@
         <w:ind w:left="5040" w:hanging="360"/>
       </w:pPr>
       <w:rPr>
-        <w:rFonts w:ascii="Symbol" w:hAnsi="Symbol" w:hint="default"/>
+        <w:rFonts w:hint="default" w:ascii="Symbol" w:hAnsi="Symbol"/>
       </w:rPr>
     </w:lvl>
     <w:lvl w:ilvl="7" w:tplc="0C090003" w:tentative="1">
@@ -549,7 +800,7 @@
         <w:ind w:left="5760" w:hanging="360"/>
       </w:pPr>
       <w:rPr>
-        <w:rFonts w:ascii="Courier New" w:hAnsi="Courier New" w:cs="Courier New" w:hint="default"/>
+        <w:rFonts w:hint="default" w:ascii="Courier New" w:hAnsi="Courier New" w:cs="Courier New"/>
       </w:rPr>
     </w:lvl>
     <w:lvl w:ilvl="8" w:tplc="0C090005" w:tentative="1">
@@ -561,7 +812,7 @@
         <w:ind w:left="6480" w:hanging="360"/>
       </w:pPr>
       <w:rPr>
-        <w:rFonts w:ascii="Wingdings" w:hAnsi="Wingdings" w:hint="default"/>
+        <w:rFonts w:hint="default" w:ascii="Wingdings" w:hAnsi="Wingdings"/>
       </w:rPr>
     </w:lvl>
   </w:abstractNum>
@@ -579,7 +830,7 @@
   <w:docDefaults>
     <w:rPrDefault>
       <w:rPr>
-        <w:rFonts w:asciiTheme="minorHAnsi" w:eastAsiaTheme="minorHAnsi" w:hAnsiTheme="minorHAnsi" w:cstheme="minorBidi"/>
+        <w:rFonts w:asciiTheme="minorHAnsi" w:hAnsiTheme="minorHAnsi" w:eastAsiaTheme="minorHAnsi" w:cstheme="minorBidi"/>
         <w:kern w:val="2"/>
         <w:sz w:val="22"/>
         <w:szCs w:val="22"/>
@@ -596,14 +847,14 @@
   <w:latentStyles w:defLockedState="0" w:defUIPriority="99" w:defSemiHidden="0" w:defUnhideWhenUsed="0" w:defQFormat="0" w:count="376">
     <w:lsdException w:name="Normal" w:uiPriority="0" w:qFormat="1"/>
     <w:lsdException w:name="heading 1" w:uiPriority="9" w:qFormat="1"/>
-    <w:lsdException w:name="heading 2" w:semiHidden="1" w:uiPriority="9" w:unhideWhenUsed="1" w:qFormat="1"/>
-    <w:lsdException w:name="heading 3" w:semiHidden="1" w:uiPriority="9" w:unhideWhenUsed="1" w:qFormat="1"/>
-    <w:lsdException w:name="heading 4" w:semiHidden="1" w:uiPriority="9" w:unhideWhenUsed="1" w:qFormat="1"/>
-    <w:lsdException w:name="heading 5" w:semiHidden="1" w:uiPriority="9" w:unhideWhenUsed="1" w:qFormat="1"/>
-    <w:lsdException w:name="heading 6" w:semiHidden="1" w:uiPriority="9" w:unhideWhenUsed="1" w:qFormat="1"/>
-    <w:lsdException w:name="heading 7" w:semiHidden="1" w:uiPriority="9" w:unhideWhenUsed="1" w:qFormat="1"/>
-    <w:lsdException w:name="heading 8" w:semiHidden="1" w:uiPriority="9" w:unhideWhenUsed="1" w:qFormat="1"/>
-    <w:lsdException w:name="heading 9" w:semiHidden="1" w:uiPriority="9" w:unhideWhenUsed="1" w:qFormat="1"/>
+    <w:lsdException w:name="heading 2" w:uiPriority="9" w:semiHidden="1" w:unhideWhenUsed="1" w:qFormat="1"/>
+    <w:lsdException w:name="heading 3" w:uiPriority="9" w:semiHidden="1" w:unhideWhenUsed="1" w:qFormat="1"/>
+    <w:lsdException w:name="heading 4" w:uiPriority="9" w:semiHidden="1" w:unhideWhenUsed="1" w:qFormat="1"/>
+    <w:lsdException w:name="heading 5" w:uiPriority="9" w:semiHidden="1" w:unhideWhenUsed="1" w:qFormat="1"/>
+    <w:lsdException w:name="heading 6" w:uiPriority="9" w:semiHidden="1" w:unhideWhenUsed="1" w:qFormat="1"/>
+    <w:lsdException w:name="heading 7" w:uiPriority="9" w:semiHidden="1" w:unhideWhenUsed="1" w:qFormat="1"/>
+    <w:lsdException w:name="heading 8" w:uiPriority="9" w:semiHidden="1" w:unhideWhenUsed="1" w:qFormat="1"/>
+    <w:lsdException w:name="heading 9" w:uiPriority="9" w:semiHidden="1" w:unhideWhenUsed="1" w:qFormat="1"/>
     <w:lsdException w:name="index 1" w:semiHidden="1" w:unhideWhenUsed="1"/>
     <w:lsdException w:name="index 2" w:semiHidden="1" w:unhideWhenUsed="1"/>
     <w:lsdException w:name="index 3" w:semiHidden="1" w:unhideWhenUsed="1"/>
@@ -613,22 +864,22 @@
     <w:lsdException w:name="index 7" w:semiHidden="1" w:unhideWhenUsed="1"/>
     <w:lsdException w:name="index 8" w:semiHidden="1" w:unhideWhenUsed="1"/>
     <w:lsdException w:name="index 9" w:semiHidden="1" w:unhideWhenUsed="1"/>
-    <w:lsdException w:name="toc 1" w:semiHidden="1" w:uiPriority="39" w:unhideWhenUsed="1"/>
-    <w:lsdException w:name="toc 2" w:semiHidden="1" w:uiPriority="39" w:unhideWhenUsed="1"/>
-    <w:lsdException w:name="toc 3" w:semiHidden="1" w:uiPriority="39" w:unhideWhenUsed="1"/>
-    <w:lsdException w:name="toc 4" w:semiHidden="1" w:uiPriority="39" w:unhideWhenUsed="1"/>
-    <w:lsdException w:name="toc 5" w:semiHidden="1" w:uiPriority="39" w:unhideWhenUsed="1"/>
-    <w:lsdException w:name="toc 6" w:semiHidden="1" w:uiPriority="39" w:unhideWhenUsed="1"/>
-    <w:lsdException w:name="toc 7" w:semiHidden="1" w:uiPriority="39" w:unhideWhenUsed="1"/>
-    <w:lsdException w:name="toc 8" w:semiHidden="1" w:uiPriority="39" w:unhideWhenUsed="1"/>
-    <w:lsdException w:name="toc 9" w:semiHidden="1" w:uiPriority="39" w:unhideWhenUsed="1"/>
+    <w:lsdException w:name="toc 1" w:uiPriority="39" w:semiHidden="1" w:unhideWhenUsed="1"/>
+    <w:lsdException w:name="toc 2" w:uiPriority="39" w:semiHidden="1" w:unhideWhenUsed="1"/>
+    <w:lsdException w:name="toc 3" w:uiPriority="39" w:semiHidden="1" w:unhideWhenUsed="1"/>
+    <w:lsdException w:name="toc 4" w:uiPriority="39" w:semiHidden="1" w:unhideWhenUsed="1"/>
+    <w:lsdException w:name="toc 5" w:uiPriority="39" w:semiHidden="1" w:unhideWhenUsed="1"/>
+    <w:lsdException w:name="toc 6" w:uiPriority="39" w:semiHidden="1" w:unhideWhenUsed="1"/>
+    <w:lsdException w:name="toc 7" w:uiPriority="39" w:semiHidden="1" w:unhideWhenUsed="1"/>
+    <w:lsdException w:name="toc 8" w:uiPriority="39" w:semiHidden="1" w:unhideWhenUsed="1"/>
+    <w:lsdException w:name="toc 9" w:uiPriority="39" w:semiHidden="1" w:unhideWhenUsed="1"/>
     <w:lsdException w:name="Normal Indent" w:semiHidden="1" w:unhideWhenUsed="1"/>
     <w:lsdException w:name="footnote text" w:semiHidden="1" w:unhideWhenUsed="1"/>
     <w:lsdException w:name="annotation text" w:semiHidden="1" w:unhideWhenUsed="1"/>
     <w:lsdException w:name="header" w:semiHidden="1" w:unhideWhenUsed="1"/>
     <w:lsdException w:name="footer" w:semiHidden="1" w:unhideWhenUsed="1"/>
     <w:lsdException w:name="index heading" w:semiHidden="1" w:unhideWhenUsed="1"/>
-    <w:lsdException w:name="caption" w:semiHidden="1" w:uiPriority="35" w:unhideWhenUsed="1" w:qFormat="1"/>
+    <w:lsdException w:name="caption" w:uiPriority="35" w:semiHidden="1" w:unhideWhenUsed="1" w:qFormat="1"/>
     <w:lsdException w:name="table of figures" w:semiHidden="1" w:unhideWhenUsed="1"/>
     <w:lsdException w:name="envelope address" w:semiHidden="1" w:unhideWhenUsed="1"/>
     <w:lsdException w:name="envelope return" w:semiHidden="1" w:unhideWhenUsed="1"/>
@@ -659,7 +910,7 @@
     <w:lsdException w:name="Title" w:uiPriority="10" w:qFormat="1"/>
     <w:lsdException w:name="Closing" w:semiHidden="1" w:unhideWhenUsed="1"/>
     <w:lsdException w:name="Signature" w:semiHidden="1" w:unhideWhenUsed="1"/>
-    <w:lsdException w:name="Default Paragraph Font" w:semiHidden="1" w:uiPriority="1" w:unhideWhenUsed="1"/>
+    <w:lsdException w:name="Default Paragraph Font" w:uiPriority="1" w:semiHidden="1" w:unhideWhenUsed="1"/>
     <w:lsdException w:name="Body Text" w:semiHidden="1" w:unhideWhenUsed="1"/>
     <w:lsdException w:name="Body Text Indent" w:semiHidden="1" w:unhideWhenUsed="1"/>
     <w:lsdException w:name="List Continue" w:semiHidden="1" w:unhideWhenUsed="1"/>
@@ -859,8 +1110,8 @@
     <w:lsdException w:name="Subtle Reference" w:uiPriority="31" w:qFormat="1"/>
     <w:lsdException w:name="Intense Reference" w:uiPriority="32" w:qFormat="1"/>
     <w:lsdException w:name="Book Title" w:uiPriority="33" w:qFormat="1"/>
-    <w:lsdException w:name="Bibliography" w:semiHidden="1" w:uiPriority="37" w:unhideWhenUsed="1"/>
-    <w:lsdException w:name="TOC Heading" w:semiHidden="1" w:uiPriority="39" w:unhideWhenUsed="1" w:qFormat="1"/>
+    <w:lsdException w:name="Bibliography" w:uiPriority="37" w:semiHidden="1" w:unhideWhenUsed="1"/>
+    <w:lsdException w:name="TOC Heading" w:uiPriority="39" w:semiHidden="1" w:unhideWhenUsed="1" w:qFormat="1"/>
     <w:lsdException w:name="Plain Table 1" w:uiPriority="41"/>
     <w:lsdException w:name="Plain Table 2" w:uiPriority="42"/>
     <w:lsdException w:name="Plain Table 3" w:uiPriority="43"/>
@@ -971,7 +1222,7 @@
     <w:lsdException w:name="Unresolved Mention" w:semiHidden="1" w:unhideWhenUsed="1"/>
     <w:lsdException w:name="Smart Link" w:semiHidden="1" w:unhideWhenUsed="1"/>
   </w:latentStyles>
-  <w:style w:type="paragraph" w:default="1" w:styleId="Normal">
+  <w:style w:type="paragraph" w:styleId="Normal" w:default="1">
     <w:name w:val="Normal"/>
     <w:qFormat/>
   </w:style>
@@ -990,7 +1241,7 @@
       <w:outlineLvl w:val="0"/>
     </w:pPr>
     <w:rPr>
-      <w:rFonts w:asciiTheme="majorHAnsi" w:eastAsiaTheme="majorEastAsia" w:hAnsiTheme="majorHAnsi" w:cstheme="majorBidi"/>
+      <w:rFonts w:asciiTheme="majorHAnsi" w:hAnsiTheme="majorHAnsi" w:eastAsiaTheme="majorEastAsia" w:cstheme="majorBidi"/>
       <w:color w:val="2F5496" w:themeColor="accent1" w:themeShade="BF"/>
       <w:sz w:val="40"/>
       <w:szCs w:val="40"/>
@@ -1013,7 +1264,7 @@
       <w:outlineLvl w:val="1"/>
     </w:pPr>
     <w:rPr>
-      <w:rFonts w:asciiTheme="majorHAnsi" w:eastAsiaTheme="majorEastAsia" w:hAnsiTheme="majorHAnsi" w:cstheme="majorBidi"/>
+      <w:rFonts w:asciiTheme="majorHAnsi" w:hAnsiTheme="majorHAnsi" w:eastAsiaTheme="majorEastAsia" w:cstheme="majorBidi"/>
       <w:color w:val="2F5496" w:themeColor="accent1" w:themeShade="BF"/>
       <w:sz w:val="32"/>
       <w:szCs w:val="32"/>
@@ -1174,13 +1425,13 @@
       <w:color w:val="272727" w:themeColor="text1" w:themeTint="D8"/>
     </w:rPr>
   </w:style>
-  <w:style w:type="character" w:default="1" w:styleId="DefaultParagraphFont">
+  <w:style w:type="character" w:styleId="DefaultParagraphFont" w:default="1">
     <w:name w:val="Default Paragraph Font"/>
     <w:uiPriority w:val="1"/>
     <w:semiHidden/>
     <w:unhideWhenUsed/>
   </w:style>
-  <w:style w:type="table" w:default="1" w:styleId="TableNormal">
+  <w:style w:type="table" w:styleId="TableNormal" w:default="1">
     <w:name w:val="Normal Table"/>
     <w:uiPriority w:val="99"/>
     <w:semiHidden/>
@@ -1195,26 +1446,26 @@
       </w:tblCellMar>
     </w:tblPr>
   </w:style>
-  <w:style w:type="numbering" w:default="1" w:styleId="NoList">
+  <w:style w:type="numbering" w:styleId="NoList" w:default="1">
     <w:name w:val="No List"/>
     <w:uiPriority w:val="99"/>
     <w:semiHidden/>
     <w:unhideWhenUsed/>
   </w:style>
-  <w:style w:type="character" w:customStyle="1" w:styleId="Heading1Char">
+  <w:style w:type="character" w:styleId="Heading1Char" w:customStyle="1">
     <w:name w:val="Heading 1 Char"/>
     <w:basedOn w:val="DefaultParagraphFont"/>
     <w:link w:val="Heading1"/>
     <w:uiPriority w:val="9"/>
     <w:rsid w:val="00D57116"/>
     <w:rPr>
-      <w:rFonts w:asciiTheme="majorHAnsi" w:eastAsiaTheme="majorEastAsia" w:hAnsiTheme="majorHAnsi" w:cstheme="majorBidi"/>
+      <w:rFonts w:asciiTheme="majorHAnsi" w:hAnsiTheme="majorHAnsi" w:eastAsiaTheme="majorEastAsia" w:cstheme="majorBidi"/>
       <w:color w:val="2F5496" w:themeColor="accent1" w:themeShade="BF"/>
       <w:sz w:val="40"/>
       <w:szCs w:val="40"/>
     </w:rPr>
   </w:style>
-  <w:style w:type="character" w:customStyle="1" w:styleId="Heading2Char">
+  <w:style w:type="character" w:styleId="Heading2Char" w:customStyle="1">
     <w:name w:val="Heading 2 Char"/>
     <w:basedOn w:val="DefaultParagraphFont"/>
     <w:link w:val="Heading2"/>
@@ -1222,13 +1473,13 @@
     <w:semiHidden/>
     <w:rsid w:val="00D57116"/>
     <w:rPr>
-      <w:rFonts w:asciiTheme="majorHAnsi" w:eastAsiaTheme="majorEastAsia" w:hAnsiTheme="majorHAnsi" w:cstheme="majorBidi"/>
+      <w:rFonts w:asciiTheme="majorHAnsi" w:hAnsiTheme="majorHAnsi" w:eastAsiaTheme="majorEastAsia" w:cstheme="majorBidi"/>
       <w:color w:val="2F5496" w:themeColor="accent1" w:themeShade="BF"/>
       <w:sz w:val="32"/>
       <w:szCs w:val="32"/>
     </w:rPr>
   </w:style>
-  <w:style w:type="character" w:customStyle="1" w:styleId="Heading3Char">
+  <w:style w:type="character" w:styleId="Heading3Char" w:customStyle="1">
     <w:name w:val="Heading 3 Char"/>
     <w:basedOn w:val="DefaultParagraphFont"/>
     <w:link w:val="Heading3"/>
@@ -1242,7 +1493,7 @@
       <w:szCs w:val="28"/>
     </w:rPr>
   </w:style>
-  <w:style w:type="character" w:customStyle="1" w:styleId="Heading4Char">
+  <w:style w:type="character" w:styleId="Heading4Char" w:customStyle="1">
     <w:name w:val="Heading 4 Char"/>
     <w:basedOn w:val="DefaultParagraphFont"/>
     <w:link w:val="Heading4"/>
@@ -1256,7 +1507,7 @@
       <w:color w:val="2F5496" w:themeColor="accent1" w:themeShade="BF"/>
     </w:rPr>
   </w:style>
-  <w:style w:type="character" w:customStyle="1" w:styleId="Heading5Char">
+  <w:style w:type="character" w:styleId="Heading5Char" w:customStyle="1">
     <w:name w:val="Heading 5 Char"/>
     <w:basedOn w:val="DefaultParagraphFont"/>
     <w:link w:val="Heading5"/>
@@ -1268,7 +1519,7 @@
       <w:color w:val="2F5496" w:themeColor="accent1" w:themeShade="BF"/>
     </w:rPr>
   </w:style>
-  <w:style w:type="character" w:customStyle="1" w:styleId="Heading6Char">
+  <w:style w:type="character" w:styleId="Heading6Char" w:customStyle="1">
     <w:name w:val="Heading 6 Char"/>
     <w:basedOn w:val="DefaultParagraphFont"/>
     <w:link w:val="Heading6"/>
@@ -1282,7 +1533,7 @@
       <w:color w:val="595959" w:themeColor="text1" w:themeTint="A6"/>
     </w:rPr>
   </w:style>
-  <w:style w:type="character" w:customStyle="1" w:styleId="Heading7Char">
+  <w:style w:type="character" w:styleId="Heading7Char" w:customStyle="1">
     <w:name w:val="Heading 7 Char"/>
     <w:basedOn w:val="DefaultParagraphFont"/>
     <w:link w:val="Heading7"/>
@@ -1294,7 +1545,7 @@
       <w:color w:val="595959" w:themeColor="text1" w:themeTint="A6"/>
     </w:rPr>
   </w:style>
-  <w:style w:type="character" w:customStyle="1" w:styleId="Heading8Char">
+  <w:style w:type="character" w:styleId="Heading8Char" w:customStyle="1">
     <w:name w:val="Heading 8 Char"/>
     <w:basedOn w:val="DefaultParagraphFont"/>
     <w:link w:val="Heading8"/>
@@ -1308,7 +1559,7 @@
       <w:color w:val="272727" w:themeColor="text1" w:themeTint="D8"/>
     </w:rPr>
   </w:style>
-  <w:style w:type="character" w:customStyle="1" w:styleId="Heading9Char">
+  <w:style w:type="character" w:styleId="Heading9Char" w:customStyle="1">
     <w:name w:val="Heading 9 Char"/>
     <w:basedOn w:val="DefaultParagraphFont"/>
     <w:link w:val="Heading9"/>
@@ -1333,21 +1584,21 @@
       <w:contextualSpacing/>
     </w:pPr>
     <w:rPr>
-      <w:rFonts w:asciiTheme="majorHAnsi" w:eastAsiaTheme="majorEastAsia" w:hAnsiTheme="majorHAnsi" w:cstheme="majorBidi"/>
+      <w:rFonts w:asciiTheme="majorHAnsi" w:hAnsiTheme="majorHAnsi" w:eastAsiaTheme="majorEastAsia" w:cstheme="majorBidi"/>
       <w:spacing w:val="-10"/>
       <w:kern w:val="28"/>
       <w:sz w:val="56"/>
       <w:szCs w:val="56"/>
     </w:rPr>
   </w:style>
-  <w:style w:type="character" w:customStyle="1" w:styleId="TitleChar">
+  <w:style w:type="character" w:styleId="TitleChar" w:customStyle="1">
     <w:name w:val="Title Char"/>
     <w:basedOn w:val="DefaultParagraphFont"/>
     <w:link w:val="Title"/>
     <w:uiPriority w:val="10"/>
     <w:rsid w:val="00D57116"/>
     <w:rPr>
-      <w:rFonts w:asciiTheme="majorHAnsi" w:eastAsiaTheme="majorEastAsia" w:hAnsiTheme="majorHAnsi" w:cstheme="majorBidi"/>
+      <w:rFonts w:asciiTheme="majorHAnsi" w:hAnsiTheme="majorHAnsi" w:eastAsiaTheme="majorEastAsia" w:cstheme="majorBidi"/>
       <w:spacing w:val="-10"/>
       <w:kern w:val="28"/>
       <w:sz w:val="56"/>
@@ -1375,7 +1626,7 @@
       <w:szCs w:val="28"/>
     </w:rPr>
   </w:style>
-  <w:style w:type="character" w:customStyle="1" w:styleId="SubtitleChar">
+  <w:style w:type="character" w:styleId="SubtitleChar" w:customStyle="1">
     <w:name w:val="Subtitle Char"/>
     <w:basedOn w:val="DefaultParagraphFont"/>
     <w:link w:val="Subtitle"/>
@@ -1407,7 +1658,7 @@
       <w:color w:val="404040" w:themeColor="text1" w:themeTint="BF"/>
     </w:rPr>
   </w:style>
-  <w:style w:type="character" w:customStyle="1" w:styleId="QuoteChar">
+  <w:style w:type="character" w:styleId="QuoteChar" w:customStyle="1">
     <w:name w:val="Quote Char"/>
     <w:basedOn w:val="DefaultParagraphFont"/>
     <w:link w:val="Quote"/>
@@ -1452,8 +1703,8 @@
     <w:rsid w:val="00D57116"/>
     <w:pPr>
       <w:pBdr>
-        <w:top w:val="single" w:sz="4" w:space="10" w:color="2F5496" w:themeColor="accent1" w:themeShade="BF"/>
-        <w:bottom w:val="single" w:sz="4" w:space="10" w:color="2F5496" w:themeColor="accent1" w:themeShade="BF"/>
+        <w:top w:val="single" w:color="2F5496" w:themeColor="accent1" w:themeShade="BF" w:sz="4" w:space="10"/>
+        <w:bottom w:val="single" w:color="2F5496" w:themeColor="accent1" w:themeShade="BF" w:sz="4" w:space="10"/>
       </w:pBdr>
       <w:spacing w:before="360" w:after="360"/>
       <w:ind w:left="864" w:right="864"/>
@@ -1465,7 +1716,7 @@
       <w:color w:val="2F5496" w:themeColor="accent1" w:themeShade="BF"/>
     </w:rPr>
   </w:style>
-  <w:style w:type="character" w:customStyle="1" w:styleId="IntenseQuoteChar">
+  <w:style w:type="character" w:styleId="IntenseQuoteChar" w:customStyle="1">
     <w:name w:val="Intense Quote Char"/>
     <w:basedOn w:val="DefaultParagraphFont"/>
     <w:link w:val="IntenseQuote"/>
@@ -2055,9 +2306,16 @@
 <file path=customXml/itemProps3.xml><?xml version="1.0" encoding="utf-8"?>
 <ds:datastoreItem xmlns:ds="http://schemas.openxmlformats.org/officeDocument/2006/customXml" ds:itemID="{F1286E62-DDB7-4A09-963C-07E5003CD276}">
   <ds:schemaRefs>
+    <ds:schemaRef ds:uri="750f1f1f-528a-41fa-9e82-6866f2fb7d8a"/>
+    <ds:schemaRef ds:uri="http://purl.org/dc/elements/1.1/"/>
+    <ds:schemaRef ds:uri="http://schemas.microsoft.com/office/2006/documentManagement/types"/>
+    <ds:schemaRef ds:uri="http://www.w3.org/XML/1998/namespace"/>
+    <ds:schemaRef ds:uri="c99895c4-588a-4ba1-860e-0616ca3acdfc"/>
+    <ds:schemaRef ds:uri="http://schemas.openxmlformats.org/package/2006/metadata/core-properties"/>
+    <ds:schemaRef ds:uri="http://schemas.microsoft.com/office/infopath/2007/PartnerControls"/>
     <ds:schemaRef ds:uri="http://schemas.microsoft.com/office/2006/metadata/properties"/>
-    <ds:schemaRef ds:uri="http://schemas.microsoft.com/office/infopath/2007/PartnerControls"/>
-    <ds:schemaRef ds:uri="c99895c4-588a-4ba1-860e-0616ca3acdfc"/>
+    <ds:schemaRef ds:uri="http://purl.org/dc/dcmitype/"/>
+    <ds:schemaRef ds:uri="http://purl.org/dc/terms/"/>
   </ds:schemaRefs>
 </ds:datastoreItem>
 </file>
</xml_diff>

<commit_message>
updated doc with images
</commit_message>
<xml_diff>
--- a/Assessment Documents/CAB302 Software Development Requirements.docx
+++ b/Assessment Documents/CAB302 Software Development Requirements.docx
@@ -1,6 +1,6 @@
 
 <file path=word/document.xml><?xml version="1.0" encoding="utf-8"?>
-<w:document xmlns:wpc="http://schemas.microsoft.com/office/word/2010/wordprocessingCanvas" xmlns:cx="http://schemas.microsoft.com/office/drawing/2014/chartex" xmlns:cx1="http://schemas.microsoft.com/office/drawing/2015/9/8/chartex" xmlns:cx2="http://schemas.microsoft.com/office/drawing/2015/10/21/chartex" xmlns:cx3="http://schemas.microsoft.com/office/drawing/2016/5/9/chartex" xmlns:cx4="http://schemas.microsoft.com/office/drawing/2016/5/10/chartex" xmlns:cx5="http://schemas.microsoft.com/office/drawing/2016/5/11/chartex" xmlns:cx6="http://schemas.microsoft.com/office/drawing/2016/5/12/chartex" xmlns:cx7="http://schemas.microsoft.com/office/drawing/2016/5/13/chartex" xmlns:cx8="http://schemas.microsoft.com/office/drawing/2016/5/14/chartex" xmlns:mc="http://schemas.openxmlformats.org/markup-compatibility/2006" xmlns:aink="http://schemas.microsoft.com/office/drawing/2016/ink" xmlns:am3d="http://schemas.microsoft.com/office/drawing/2017/model3d" xmlns:o="urn:schemas-microsoft-com:office:office" xmlns:r="http://schemas.openxmlformats.org/officeDocument/2006/relationships" xmlns:m="http://schemas.openxmlformats.org/officeDocument/2006/math" xmlns:v="urn:schemas-microsoft-com:vml" xmlns:wp14="http://schemas.microsoft.com/office/word/2010/wordprocessingDrawing" xmlns:wp="http://schemas.openxmlformats.org/drawingml/2006/wordprocessingDrawing" xmlns:w10="urn:schemas-microsoft-com:office:word" xmlns:w="http://schemas.openxmlformats.org/wordprocessingml/2006/main" xmlns:w14="http://schemas.microsoft.com/office/word/2010/wordml" xmlns:w15="http://schemas.microsoft.com/office/word/2012/wordml" xmlns:w16cex="http://schemas.microsoft.com/office/word/2018/wordml/cex" xmlns:w16cid="http://schemas.microsoft.com/office/word/2016/wordml/cid" xmlns:w16="http://schemas.microsoft.com/office/word/2018/wordml" xmlns:w16sdtdh="http://schemas.microsoft.com/office/word/2020/wordml/sdtdatahash" xmlns:w16se="http://schemas.microsoft.com/office/word/2015/wordml/symex" xmlns:wpg="http://schemas.microsoft.com/office/word/2010/wordprocessingGroup" xmlns:wpi="http://schemas.microsoft.com/office/word/2010/wordprocessingInk" xmlns:wne="http://schemas.microsoft.com/office/word/2006/wordml" xmlns:wps="http://schemas.microsoft.com/office/word/2010/wordprocessingShape" mc:Ignorable="w14 w15 w16se w16cid w16 w16cex w16sdtdh wp14">
+<w:document xmlns:wpc="http://schemas.microsoft.com/office/word/2010/wordprocessingCanvas" xmlns:cx="http://schemas.microsoft.com/office/drawing/2014/chartex" xmlns:cx1="http://schemas.microsoft.com/office/drawing/2015/9/8/chartex" xmlns:cx2="http://schemas.microsoft.com/office/drawing/2015/10/21/chartex" xmlns:cx3="http://schemas.microsoft.com/office/drawing/2016/5/9/chartex" xmlns:cx4="http://schemas.microsoft.com/office/drawing/2016/5/10/chartex" xmlns:cx5="http://schemas.microsoft.com/office/drawing/2016/5/11/chartex" xmlns:cx6="http://schemas.microsoft.com/office/drawing/2016/5/12/chartex" xmlns:cx7="http://schemas.microsoft.com/office/drawing/2016/5/13/chartex" xmlns:cx8="http://schemas.microsoft.com/office/drawing/2016/5/14/chartex" xmlns:mc="http://schemas.openxmlformats.org/markup-compatibility/2006" xmlns:aink="http://schemas.microsoft.com/office/drawing/2016/ink" xmlns:am3d="http://schemas.microsoft.com/office/drawing/2017/model3d" xmlns:o="urn:schemas-microsoft-com:office:office" xmlns:oel="http://schemas.microsoft.com/office/2019/extlst" xmlns:r="http://schemas.openxmlformats.org/officeDocument/2006/relationships" xmlns:m="http://schemas.openxmlformats.org/officeDocument/2006/math" xmlns:v="urn:schemas-microsoft-com:vml" xmlns:wp14="http://schemas.microsoft.com/office/word/2010/wordprocessingDrawing" xmlns:wp="http://schemas.openxmlformats.org/drawingml/2006/wordprocessingDrawing" xmlns:w10="urn:schemas-microsoft-com:office:word" xmlns:w="http://schemas.openxmlformats.org/wordprocessingml/2006/main" xmlns:w14="http://schemas.microsoft.com/office/word/2010/wordml" xmlns:w15="http://schemas.microsoft.com/office/word/2012/wordml" xmlns:w16cex="http://schemas.microsoft.com/office/word/2018/wordml/cex" xmlns:w16cid="http://schemas.microsoft.com/office/word/2016/wordml/cid" xmlns:w16="http://schemas.microsoft.com/office/word/2018/wordml" xmlns:w16sdtdh="http://schemas.microsoft.com/office/word/2020/wordml/sdtdatahash" xmlns:w16se="http://schemas.microsoft.com/office/word/2015/wordml/symex" xmlns:wpg="http://schemas.microsoft.com/office/word/2010/wordprocessingGroup" xmlns:wpi="http://schemas.microsoft.com/office/word/2010/wordprocessingInk" xmlns:wne="http://schemas.microsoft.com/office/word/2006/wordml" xmlns:wps="http://schemas.microsoft.com/office/word/2010/wordprocessingShape" mc:Ignorable="w14 w15 w16se w16cid w16 w16cex w16sdtdh wp14">
   <w:body>
     <w:p>
       <w:pPr>
@@ -756,6 +756,522 @@
         <w:t xml:space="preserve">perform all functions of the application. </w:t>
       </w:r>
     </w:p>
+    <w:p>
+      <w:pPr>
+        <w:rPr>
+          <w:sz w:val="24"/>
+          <w:szCs w:val="24"/>
+        </w:rPr>
+      </w:pPr>
+    </w:p>
+    <w:p>
+      <w:pPr>
+        <w:rPr>
+          <w:i/>
+          <w:iCs/>
+          <w:sz w:val="24"/>
+          <w:szCs w:val="24"/>
+        </w:rPr>
+      </w:pPr>
+    </w:p>
+    <w:p>
+      <w:pPr>
+        <w:rPr>
+          <w:i/>
+          <w:iCs/>
+          <w:sz w:val="24"/>
+          <w:szCs w:val="24"/>
+        </w:rPr>
+      </w:pPr>
+    </w:p>
+    <w:p>
+      <w:pPr>
+        <w:rPr>
+          <w:sz w:val="24"/>
+          <w:szCs w:val="24"/>
+        </w:rPr>
+      </w:pPr>
+    </w:p>
+    <w:p>
+      <w:pPr>
+        <w:rPr>
+          <w:sz w:val="24"/>
+          <w:szCs w:val="24"/>
+        </w:rPr>
+      </w:pPr>
+    </w:p>
+    <w:p>
+      <w:pPr>
+        <w:rPr>
+          <w:sz w:val="24"/>
+          <w:szCs w:val="24"/>
+        </w:rPr>
+      </w:pPr>
+    </w:p>
+    <w:p>
+      <w:pPr>
+        <w:rPr>
+          <w:sz w:val="24"/>
+          <w:szCs w:val="24"/>
+        </w:rPr>
+      </w:pPr>
+    </w:p>
+    <w:p>
+      <w:pPr>
+        <w:rPr>
+          <w:sz w:val="24"/>
+          <w:szCs w:val="24"/>
+        </w:rPr>
+      </w:pPr>
+    </w:p>
+    <w:p>
+      <w:pPr>
+        <w:rPr>
+          <w:b/>
+          <w:bCs/>
+          <w:sz w:val="24"/>
+          <w:szCs w:val="24"/>
+        </w:rPr>
+      </w:pPr>
+    </w:p>
+    <w:p>
+      <w:pPr>
+        <w:rPr>
+          <w:b/>
+          <w:bCs/>
+          <w:sz w:val="24"/>
+          <w:szCs w:val="24"/>
+        </w:rPr>
+      </w:pPr>
+    </w:p>
+    <w:p>
+      <w:pPr>
+        <w:rPr>
+          <w:b/>
+          <w:bCs/>
+          <w:sz w:val="24"/>
+          <w:szCs w:val="24"/>
+        </w:rPr>
+      </w:pPr>
+    </w:p>
+    <w:p>
+      <w:pPr>
+        <w:rPr>
+          <w:b/>
+          <w:bCs/>
+          <w:sz w:val="24"/>
+          <w:szCs w:val="24"/>
+        </w:rPr>
+      </w:pPr>
+      <w:r>
+        <w:rPr>
+          <w:b/>
+          <w:bCs/>
+          <w:sz w:val="24"/>
+          <w:szCs w:val="24"/>
+        </w:rPr>
+        <w:t xml:space="preserve">Mock-up application made in </w:t>
+      </w:r>
+      <w:proofErr w:type="gramStart"/>
+      <w:r>
+        <w:rPr>
+          <w:b/>
+          <w:bCs/>
+          <w:sz w:val="24"/>
+          <w:szCs w:val="24"/>
+        </w:rPr>
+        <w:t>JavaFX</w:t>
+      </w:r>
+      <w:proofErr w:type="gramEnd"/>
+    </w:p>
+    <w:p>
+      <w:pPr>
+        <w:rPr>
+          <w:b/>
+          <w:bCs/>
+          <w:sz w:val="24"/>
+          <w:szCs w:val="24"/>
+        </w:rPr>
+      </w:pPr>
+      <w:r>
+        <w:rPr>
+          <w:noProof/>
+          <w:sz w:val="24"/>
+          <w:szCs w:val="24"/>
+        </w:rPr>
+        <mc:AlternateContent>
+          <mc:Choice Requires="wps">
+            <w:drawing>
+              <wp:anchor distT="0" distB="0" distL="114300" distR="114300" simplePos="0" relativeHeight="251659264" behindDoc="0" locked="0" layoutInCell="1" allowOverlap="1" wp14:anchorId="4E561A4C" wp14:editId="1DC3553F">
+                <wp:simplePos x="0" y="0"/>
+                <wp:positionH relativeFrom="column">
+                  <wp:posOffset>3183038</wp:posOffset>
+                </wp:positionH>
+                <wp:positionV relativeFrom="paragraph">
+                  <wp:posOffset>3086486</wp:posOffset>
+                </wp:positionV>
+                <wp:extent cx="2529068" cy="341453"/>
+                <wp:effectExtent l="0" t="0" r="0" b="1905"/>
+                <wp:wrapNone/>
+                <wp:docPr id="1952228456" name="Text Box 1"/>
+                <wp:cNvGraphicFramePr/>
+                <a:graphic xmlns:a="http://schemas.openxmlformats.org/drawingml/2006/main">
+                  <a:graphicData uri="http://schemas.microsoft.com/office/word/2010/wordprocessingShape">
+                    <wps:wsp>
+                      <wps:cNvSpPr txBox="1"/>
+                      <wps:spPr>
+                        <a:xfrm>
+                          <a:off x="0" y="0"/>
+                          <a:ext cx="2529068" cy="341453"/>
+                        </a:xfrm>
+                        <a:prstGeom prst="rect">
+                          <a:avLst/>
+                        </a:prstGeom>
+                        <a:noFill/>
+                        <a:ln w="6350">
+                          <a:noFill/>
+                        </a:ln>
+                      </wps:spPr>
+                      <wps:txbx>
+                        <w:txbxContent>
+                          <w:p>
+                            <w:pPr>
+                              <w:rPr>
+                                <w:b/>
+                                <w:bCs/>
+                                <w:i/>
+                                <w:iCs/>
+                                <w:sz w:val="24"/>
+                                <w:szCs w:val="24"/>
+                              </w:rPr>
+                            </w:pPr>
+                            <w:r>
+                              <w:rPr>
+                                <w:b/>
+                                <w:bCs/>
+                                <w:i/>
+                                <w:iCs/>
+                                <w:sz w:val="24"/>
+                                <w:szCs w:val="24"/>
+                              </w:rPr>
+                              <w:t>Sign-</w:t>
+                            </w:r>
+                            <w:r>
+                              <w:rPr>
+                                <w:b/>
+                                <w:bCs/>
+                                <w:i/>
+                                <w:iCs/>
+                                <w:sz w:val="24"/>
+                                <w:szCs w:val="24"/>
+                              </w:rPr>
+                              <w:t>up</w:t>
+                            </w:r>
+                            <w:r>
+                              <w:rPr>
+                                <w:b/>
+                                <w:bCs/>
+                                <w:i/>
+                                <w:iCs/>
+                                <w:sz w:val="24"/>
+                                <w:szCs w:val="24"/>
+                              </w:rPr>
+                              <w:t xml:space="preserve"> Screen</w:t>
+                            </w:r>
+                          </w:p>
+                          <w:p/>
+                        </w:txbxContent>
+                      </wps:txbx>
+                      <wps:bodyPr rot="0" spcFirstLastPara="0" vertOverflow="overflow" horzOverflow="overflow" vert="horz" wrap="square" lIns="91440" tIns="45720" rIns="91440" bIns="45720" numCol="1" spcCol="0" rtlCol="0" fromWordArt="0" anchor="t" anchorCtr="0" forceAA="0" compatLnSpc="1">
+                        <a:prstTxWarp prst="textNoShape">
+                          <a:avLst/>
+                        </a:prstTxWarp>
+                        <a:noAutofit/>
+                      </wps:bodyPr>
+                    </wps:wsp>
+                  </a:graphicData>
+                </a:graphic>
+              </wp:anchor>
+            </w:drawing>
+          </mc:Choice>
+          <mc:Fallback>
+            <w:pict>
+              <v:shapetype w14:anchorId="4E561A4C" id="_x0000_t202" coordsize="21600,21600" o:spt="202" path="m,l,21600r21600,l21600,xe">
+                <v:stroke joinstyle="miter"/>
+                <v:path gradientshapeok="t" o:connecttype="rect"/>
+              </v:shapetype>
+              <v:shape id="Text Box 1" o:spid="_x0000_s1026" type="#_x0000_t202" style="position:absolute;margin-left:250.65pt;margin-top:243.05pt;width:199.15pt;height:26.9pt;z-index:251659264;visibility:visible;mso-wrap-style:square;mso-wrap-distance-left:9pt;mso-wrap-distance-top:0;mso-wrap-distance-right:9pt;mso-wrap-distance-bottom:0;mso-position-horizontal:absolute;mso-position-horizontal-relative:text;mso-position-vertical:absolute;mso-position-vertical-relative:text;v-text-anchor:top" o:gfxdata="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" filled="f" stroked="f" strokeweight=".5pt">
+                <v:textbox>
+                  <w:txbxContent>
+                    <w:p>
+                      <w:pPr>
+                        <w:rPr>
+                          <w:b/>
+                          <w:bCs/>
+                          <w:i/>
+                          <w:iCs/>
+                          <w:sz w:val="24"/>
+                          <w:szCs w:val="24"/>
+                        </w:rPr>
+                      </w:pPr>
+                      <w:r>
+                        <w:rPr>
+                          <w:b/>
+                          <w:bCs/>
+                          <w:i/>
+                          <w:iCs/>
+                          <w:sz w:val="24"/>
+                          <w:szCs w:val="24"/>
+                        </w:rPr>
+                        <w:t>Sign-</w:t>
+                      </w:r>
+                      <w:r>
+                        <w:rPr>
+                          <w:b/>
+                          <w:bCs/>
+                          <w:i/>
+                          <w:iCs/>
+                          <w:sz w:val="24"/>
+                          <w:szCs w:val="24"/>
+                        </w:rPr>
+                        <w:t>up</w:t>
+                      </w:r>
+                      <w:r>
+                        <w:rPr>
+                          <w:b/>
+                          <w:bCs/>
+                          <w:i/>
+                          <w:iCs/>
+                          <w:sz w:val="24"/>
+                          <w:szCs w:val="24"/>
+                        </w:rPr>
+                        <w:t xml:space="preserve"> Screen</w:t>
+                      </w:r>
+                    </w:p>
+                    <w:p/>
+                  </w:txbxContent>
+                </v:textbox>
+              </v:shape>
+            </w:pict>
+          </mc:Fallback>
+        </mc:AlternateContent>
+      </w:r>
+      <w:r>
+        <w:rPr>
+          <w:sz w:val="24"/>
+          <w:szCs w:val="24"/>
+        </w:rPr>
+        <w:drawing>
+          <wp:anchor distT="0" distB="0" distL="114300" distR="114300" simplePos="0" relativeHeight="251658240" behindDoc="0" locked="0" layoutInCell="1" allowOverlap="1" wp14:anchorId="65F26017" wp14:editId="56B2ACCC">
+            <wp:simplePos x="0" y="0"/>
+            <wp:positionH relativeFrom="column">
+              <wp:posOffset>3177251</wp:posOffset>
+            </wp:positionH>
+            <wp:positionV relativeFrom="paragraph">
+              <wp:posOffset>7620</wp:posOffset>
+            </wp:positionV>
+            <wp:extent cx="2500308" cy="3007617"/>
+            <wp:effectExtent l="0" t="0" r="0" b="2540"/>
+            <wp:wrapNone/>
+            <wp:docPr id="723082967" name="Picture 1" descr="A screenshot of a computer screen&#10;&#10;Description automatically generated"/>
+            <wp:cNvGraphicFramePr>
+              <a:graphicFrameLocks xmlns:a="http://schemas.openxmlformats.org/drawingml/2006/main" noChangeAspect="1"/>
+            </wp:cNvGraphicFramePr>
+            <a:graphic xmlns:a="http://schemas.openxmlformats.org/drawingml/2006/main">
+              <a:graphicData uri="http://schemas.openxmlformats.org/drawingml/2006/picture">
+                <pic:pic xmlns:pic="http://schemas.openxmlformats.org/drawingml/2006/picture">
+                  <pic:nvPicPr>
+                    <pic:cNvPr id="723082967" name="Picture 1" descr="A screenshot of a computer screen&#10;&#10;Description automatically generated"/>
+                    <pic:cNvPicPr/>
+                  </pic:nvPicPr>
+                  <pic:blipFill>
+                    <a:blip r:embed="rId9">
+                      <a:extLst>
+                        <a:ext uri="{28A0092B-C50C-407E-A947-70E740481C1C}">
+                          <a14:useLocalDpi xmlns:a14="http://schemas.microsoft.com/office/drawing/2010/main" val="0"/>
+                        </a:ext>
+                      </a:extLst>
+                    </a:blip>
+                    <a:stretch>
+                      <a:fillRect/>
+                    </a:stretch>
+                  </pic:blipFill>
+                  <pic:spPr>
+                    <a:xfrm>
+                      <a:off x="0" y="0"/>
+                      <a:ext cx="2505364" cy="3013698"/>
+                    </a:xfrm>
+                    <a:prstGeom prst="rect">
+                      <a:avLst/>
+                    </a:prstGeom>
+                  </pic:spPr>
+                </pic:pic>
+              </a:graphicData>
+            </a:graphic>
+            <wp14:sizeRelH relativeFrom="page">
+              <wp14:pctWidth>0</wp14:pctWidth>
+            </wp14:sizeRelH>
+            <wp14:sizeRelV relativeFrom="page">
+              <wp14:pctHeight>0</wp14:pctHeight>
+            </wp14:sizeRelV>
+          </wp:anchor>
+        </w:drawing>
+      </w:r>
+      <w:r>
+        <w:rPr>
+          <w:b/>
+          <w:bCs/>
+          <w:sz w:val="24"/>
+          <w:szCs w:val="24"/>
+        </w:rPr>
+        <w:drawing>
+          <wp:inline distT="0" distB="0" distL="0" distR="0" wp14:anchorId="2ED17608" wp14:editId="5040FC34">
+            <wp:extent cx="2596792" cy="2968906"/>
+            <wp:effectExtent l="0" t="0" r="0" b="3175"/>
+            <wp:docPr id="2089683222" name="Picture 1"/>
+            <wp:cNvGraphicFramePr>
+              <a:graphicFrameLocks xmlns:a="http://schemas.openxmlformats.org/drawingml/2006/main" noChangeAspect="1"/>
+            </wp:cNvGraphicFramePr>
+            <a:graphic xmlns:a="http://schemas.openxmlformats.org/drawingml/2006/main">
+              <a:graphicData uri="http://schemas.openxmlformats.org/drawingml/2006/picture">
+                <pic:pic xmlns:pic="http://schemas.openxmlformats.org/drawingml/2006/picture">
+                  <pic:nvPicPr>
+                    <pic:cNvPr id="2089683222" name=""/>
+                    <pic:cNvPicPr/>
+                  </pic:nvPicPr>
+                  <pic:blipFill>
+                    <a:blip r:embed="rId10"/>
+                    <a:stretch>
+                      <a:fillRect/>
+                    </a:stretch>
+                  </pic:blipFill>
+                  <pic:spPr>
+                    <a:xfrm>
+                      <a:off x="0" y="0"/>
+                      <a:ext cx="2599452" cy="2971947"/>
+                    </a:xfrm>
+                    <a:prstGeom prst="rect">
+                      <a:avLst/>
+                    </a:prstGeom>
+                  </pic:spPr>
+                </pic:pic>
+              </a:graphicData>
+            </a:graphic>
+          </wp:inline>
+        </w:drawing>
+      </w:r>
+    </w:p>
+    <w:p>
+      <w:pPr>
+        <w:rPr>
+          <w:b/>
+          <w:bCs/>
+          <w:i/>
+          <w:iCs/>
+          <w:sz w:val="24"/>
+          <w:szCs w:val="24"/>
+        </w:rPr>
+      </w:pPr>
+      <w:r>
+        <w:rPr>
+          <w:b/>
+          <w:bCs/>
+          <w:i/>
+          <w:iCs/>
+          <w:sz w:val="24"/>
+          <w:szCs w:val="24"/>
+        </w:rPr>
+        <w:t>Sign-in Screen</w:t>
+      </w:r>
+    </w:p>
+    <w:p>
+      <w:pPr>
+        <w:rPr>
+          <w:b/>
+          <w:bCs/>
+          <w:i/>
+          <w:iCs/>
+          <w:sz w:val="24"/>
+          <w:szCs w:val="24"/>
+        </w:rPr>
+      </w:pPr>
+    </w:p>
+    <w:p>
+      <w:pPr>
+        <w:rPr>
+          <w:b/>
+          <w:bCs/>
+          <w:i/>
+          <w:iCs/>
+          <w:sz w:val="24"/>
+          <w:szCs w:val="24"/>
+        </w:rPr>
+      </w:pPr>
+      <w:r>
+        <w:rPr>
+          <w:b/>
+          <w:bCs/>
+          <w:i/>
+          <w:iCs/>
+          <w:sz w:val="24"/>
+          <w:szCs w:val="24"/>
+        </w:rPr>
+        <w:t>Main Screen</w:t>
+      </w:r>
+    </w:p>
+    <w:p>
+      <w:pPr>
+        <w:rPr>
+          <w:i/>
+          <w:iCs/>
+          <w:sz w:val="24"/>
+          <w:szCs w:val="24"/>
+        </w:rPr>
+      </w:pPr>
+      <w:r>
+        <w:rPr>
+          <w:i/>
+          <w:iCs/>
+          <w:sz w:val="24"/>
+          <w:szCs w:val="24"/>
+        </w:rPr>
+        <w:drawing>
+          <wp:inline distT="0" distB="0" distL="0" distR="0" wp14:anchorId="18F04E8F" wp14:editId="342D32D2">
+            <wp:extent cx="4172673" cy="3019247"/>
+            <wp:effectExtent l="0" t="0" r="0" b="0"/>
+            <wp:docPr id="1175650062" name="Picture 1"/>
+            <wp:cNvGraphicFramePr>
+              <a:graphicFrameLocks xmlns:a="http://schemas.openxmlformats.org/drawingml/2006/main" noChangeAspect="1"/>
+            </wp:cNvGraphicFramePr>
+            <a:graphic xmlns:a="http://schemas.openxmlformats.org/drawingml/2006/main">
+              <a:graphicData uri="http://schemas.openxmlformats.org/drawingml/2006/picture">
+                <pic:pic xmlns:pic="http://schemas.openxmlformats.org/drawingml/2006/picture">
+                  <pic:nvPicPr>
+                    <pic:cNvPr id="1175650062" name=""/>
+                    <pic:cNvPicPr/>
+                  </pic:nvPicPr>
+                  <pic:blipFill>
+                    <a:blip r:embed="rId11"/>
+                    <a:stretch>
+                      <a:fillRect/>
+                    </a:stretch>
+                  </pic:blipFill>
+                  <pic:spPr>
+                    <a:xfrm>
+                      <a:off x="0" y="0"/>
+                      <a:ext cx="4178458" cy="3023433"/>
+                    </a:xfrm>
+                    <a:prstGeom prst="rect">
+                      <a:avLst/>
+                    </a:prstGeom>
+                  </pic:spPr>
+                </pic:pic>
+              </a:graphicData>
+            </a:graphic>
+          </wp:inline>
+        </w:drawing>
+      </w:r>
+    </w:p>
     <w:sectPr>
       <w:pgSz w:w="11906" w:h="16838"/>
       <w:pgMar w:top="1440" w:right="1440" w:bottom="1440" w:left="1440" w:header="708" w:footer="708" w:gutter="0"/>
@@ -767,7 +1283,7 @@
 </file>
 
 <file path=word/numbering.xml><?xml version="1.0" encoding="utf-8"?>
-<w:numbering xmlns:wpc="http://schemas.microsoft.com/office/word/2010/wordprocessingCanvas" xmlns:cx="http://schemas.microsoft.com/office/drawing/2014/chartex" xmlns:cx1="http://schemas.microsoft.com/office/drawing/2015/9/8/chartex" xmlns:cx2="http://schemas.microsoft.com/office/drawing/2015/10/21/chartex" xmlns:cx3="http://schemas.microsoft.com/office/drawing/2016/5/9/chartex" xmlns:cx4="http://schemas.microsoft.com/office/drawing/2016/5/10/chartex" xmlns:cx5="http://schemas.microsoft.com/office/drawing/2016/5/11/chartex" xmlns:cx6="http://schemas.microsoft.com/office/drawing/2016/5/12/chartex" xmlns:cx7="http://schemas.microsoft.com/office/drawing/2016/5/13/chartex" xmlns:cx8="http://schemas.microsoft.com/office/drawing/2016/5/14/chartex" xmlns:mc="http://schemas.openxmlformats.org/markup-compatibility/2006" xmlns:aink="http://schemas.microsoft.com/office/drawing/2016/ink" xmlns:am3d="http://schemas.microsoft.com/office/drawing/2017/model3d" xmlns:o="urn:schemas-microsoft-com:office:office" xmlns:r="http://schemas.openxmlformats.org/officeDocument/2006/relationships" xmlns:m="http://schemas.openxmlformats.org/officeDocument/2006/math" xmlns:v="urn:schemas-microsoft-com:vml" xmlns:wp14="http://schemas.microsoft.com/office/word/2010/wordprocessingDrawing" xmlns:wp="http://schemas.openxmlformats.org/drawingml/2006/wordprocessingDrawing" xmlns:w10="urn:schemas-microsoft-com:office:word" xmlns:w="http://schemas.openxmlformats.org/wordprocessingml/2006/main" xmlns:w14="http://schemas.microsoft.com/office/word/2010/wordml" xmlns:w15="http://schemas.microsoft.com/office/word/2012/wordml" xmlns:w16cex="http://schemas.microsoft.com/office/word/2018/wordml/cex" xmlns:w16cid="http://schemas.microsoft.com/office/word/2016/wordml/cid" xmlns:w16="http://schemas.microsoft.com/office/word/2018/wordml" xmlns:w16sdtdh="http://schemas.microsoft.com/office/word/2020/wordml/sdtdatahash" xmlns:w16se="http://schemas.microsoft.com/office/word/2015/wordml/symex" xmlns:wpg="http://schemas.microsoft.com/office/word/2010/wordprocessingGroup" xmlns:wpi="http://schemas.microsoft.com/office/word/2010/wordprocessingInk" xmlns:wne="http://schemas.microsoft.com/office/word/2006/wordml" xmlns:wps="http://schemas.microsoft.com/office/word/2010/wordprocessingShape" mc:Ignorable="w14 w15 w16se w16cid w16 w16cex w16sdtdh wp14">
+<w:numbering xmlns:wpc="http://schemas.microsoft.com/office/word/2010/wordprocessingCanvas" xmlns:cx="http://schemas.microsoft.com/office/drawing/2014/chartex" xmlns:cx1="http://schemas.microsoft.com/office/drawing/2015/9/8/chartex" xmlns:cx2="http://schemas.microsoft.com/office/drawing/2015/10/21/chartex" xmlns:cx3="http://schemas.microsoft.com/office/drawing/2016/5/9/chartex" xmlns:cx4="http://schemas.microsoft.com/office/drawing/2016/5/10/chartex" xmlns:cx5="http://schemas.microsoft.com/office/drawing/2016/5/11/chartex" xmlns:cx6="http://schemas.microsoft.com/office/drawing/2016/5/12/chartex" xmlns:cx7="http://schemas.microsoft.com/office/drawing/2016/5/13/chartex" xmlns:cx8="http://schemas.microsoft.com/office/drawing/2016/5/14/chartex" xmlns:mc="http://schemas.openxmlformats.org/markup-compatibility/2006" xmlns:aink="http://schemas.microsoft.com/office/drawing/2016/ink" xmlns:am3d="http://schemas.microsoft.com/office/drawing/2017/model3d" xmlns:o="urn:schemas-microsoft-com:office:office" xmlns:oel="http://schemas.microsoft.com/office/2019/extlst" xmlns:r="http://schemas.openxmlformats.org/officeDocument/2006/relationships" xmlns:m="http://schemas.openxmlformats.org/officeDocument/2006/math" xmlns:v="urn:schemas-microsoft-com:vml" xmlns:wp14="http://schemas.microsoft.com/office/word/2010/wordprocessingDrawing" xmlns:wp="http://schemas.openxmlformats.org/drawingml/2006/wordprocessingDrawing" xmlns:w10="urn:schemas-microsoft-com:office:word" xmlns:w="http://schemas.openxmlformats.org/wordprocessingml/2006/main" xmlns:w14="http://schemas.microsoft.com/office/word/2010/wordml" xmlns:w15="http://schemas.microsoft.com/office/word/2012/wordml" xmlns:w16cex="http://schemas.microsoft.com/office/word/2018/wordml/cex" xmlns:w16cid="http://schemas.microsoft.com/office/word/2016/wordml/cid" xmlns:w16="http://schemas.microsoft.com/office/word/2018/wordml" xmlns:w16sdtdh="http://schemas.microsoft.com/office/word/2020/wordml/sdtdatahash" xmlns:w16se="http://schemas.microsoft.com/office/word/2015/wordml/symex" xmlns:wpg="http://schemas.microsoft.com/office/word/2010/wordprocessingGroup" xmlns:wpi="http://schemas.microsoft.com/office/word/2010/wordprocessingInk" xmlns:wne="http://schemas.microsoft.com/office/word/2006/wordml" xmlns:wps="http://schemas.microsoft.com/office/word/2010/wordprocessingShape" mc:Ignorable="w14 w15 w16se w16cid w16 w16cex w16sdtdh wp14">
   <w:abstractNum w:abstractNumId="0" w15:restartNumberingAfterBreak="0">
     <w:nsid w:val="008349E4"/>
     <w:multiLevelType w:val="hybridMultilevel"/>
@@ -1440,22 +1956,22 @@
       </w:rPr>
     </w:lvl>
   </w:abstractNum>
-  <w:num w:numId="1">
+  <w:num w:numId="1" w16cid:durableId="925193295">
     <w:abstractNumId w:val="3"/>
   </w:num>
-  <w:num w:numId="2">
+  <w:num w:numId="2" w16cid:durableId="459500463">
     <w:abstractNumId w:val="1"/>
   </w:num>
-  <w:num w:numId="3">
+  <w:num w:numId="3" w16cid:durableId="340816588">
     <w:abstractNumId w:val="5"/>
   </w:num>
-  <w:num w:numId="4">
+  <w:num w:numId="4" w16cid:durableId="882793225">
     <w:abstractNumId w:val="4"/>
   </w:num>
-  <w:num w:numId="5">
+  <w:num w:numId="5" w16cid:durableId="1137718614">
     <w:abstractNumId w:val="2"/>
   </w:num>
-  <w:num w:numId="6">
+  <w:num w:numId="6" w16cid:durableId="1698038525">
     <w:abstractNumId w:val="0"/>
   </w:num>
 </w:numbering>
@@ -2677,23 +3193,6 @@
 </file>
 
 <file path=customXml/item1.xml><?xml version="1.0" encoding="utf-8"?>
-<p:properties xmlns:p="http://schemas.microsoft.com/office/2006/metadata/properties" xmlns:xsi="http://www.w3.org/2001/XMLSchema-instance" xmlns:pc="http://schemas.microsoft.com/office/infopath/2007/PartnerControls">
-  <documentManagement>
-    <_activity xmlns="c99895c4-588a-4ba1-860e-0616ca3acdfc" xsi:nil="true"/>
-  </documentManagement>
-</p:properties>
-</file>
-
-<file path=customXml/item2.xml><?xml version="1.0" encoding="utf-8"?>
-<?mso-contentType ?>
-<FormTemplates xmlns="http://schemas.microsoft.com/sharepoint/v3/contenttype/forms">
-  <Display>DocumentLibraryForm</Display>
-  <Edit>DocumentLibraryForm</Edit>
-  <New>DocumentLibraryForm</New>
-</FormTemplates>
-</file>
-
-<file path=customXml/item3.xml><?xml version="1.0" encoding="utf-8"?>
 <ct:contentTypeSchema xmlns:ct="http://schemas.microsoft.com/office/2006/metadata/contentType" xmlns:ma="http://schemas.microsoft.com/office/2006/metadata/properties/metaAttributes" ct:_="" ma:_="" ma:contentTypeName="Document" ma:contentTypeID="0x010100FA17F78B52EE6D4EA3B2D988CD73F960" ma:contentTypeVersion="13" ma:contentTypeDescription="Create a new document." ma:contentTypeScope="" ma:versionID="8859584f63a3ba88fc3995bac242167c">
   <xsd:schema xmlns:xsd="http://www.w3.org/2001/XMLSchema" xmlns:xs="http://www.w3.org/2001/XMLSchema" xmlns:p="http://schemas.microsoft.com/office/2006/metadata/properties" xmlns:ns3="c99895c4-588a-4ba1-860e-0616ca3acdfc" xmlns:ns4="750f1f1f-528a-41fa-9e82-6866f2fb7d8a" targetNamespace="http://schemas.microsoft.com/office/2006/metadata/properties" ma:root="true" ma:fieldsID="c646a72f570876b53ef9bffed7c1e07a" ns3:_="" ns4:_="">
     <xsd:import namespace="c99895c4-588a-4ba1-860e-0616ca3acdfc"/>
@@ -2912,25 +3411,24 @@
 </ct:contentTypeSchema>
 </file>
 
-<file path=customXml/itemProps1.xml><?xml version="1.0" encoding="utf-8"?>
-<ds:datastoreItem xmlns:ds="http://schemas.openxmlformats.org/officeDocument/2006/customXml" ds:itemID="{F1286E62-DDB7-4A09-963C-07E5003CD276}">
-  <ds:schemaRefs>
-    <ds:schemaRef ds:uri="http://schemas.microsoft.com/office/2006/metadata/properties"/>
-    <ds:schemaRef ds:uri="http://schemas.microsoft.com/office/infopath/2007/PartnerControls"/>
-    <ds:schemaRef ds:uri="c99895c4-588a-4ba1-860e-0616ca3acdfc"/>
-  </ds:schemaRefs>
-</ds:datastoreItem>
+<file path=customXml/item2.xml><?xml version="1.0" encoding="utf-8"?>
+<?mso-contentType ?>
+<FormTemplates xmlns="http://schemas.microsoft.com/sharepoint/v3/contenttype/forms">
+  <Display>DocumentLibraryForm</Display>
+  <Edit>DocumentLibraryForm</Edit>
+  <New>DocumentLibraryForm</New>
+</FormTemplates>
 </file>
 
-<file path=customXml/itemProps2.xml><?xml version="1.0" encoding="utf-8"?>
-<ds:datastoreItem xmlns:ds="http://schemas.openxmlformats.org/officeDocument/2006/customXml" ds:itemID="{B0D4226F-0848-4386-AFC9-D57D436FF18D}">
-  <ds:schemaRefs>
-    <ds:schemaRef ds:uri="http://schemas.microsoft.com/sharepoint/v3/contenttype/forms"/>
-  </ds:schemaRefs>
-</ds:datastoreItem>
+<file path=customXml/item3.xml><?xml version="1.0" encoding="utf-8"?>
+<p:properties xmlns:p="http://schemas.microsoft.com/office/2006/metadata/properties" xmlns:xsi="http://www.w3.org/2001/XMLSchema-instance" xmlns:pc="http://schemas.microsoft.com/office/infopath/2007/PartnerControls">
+  <documentManagement>
+    <_activity xmlns="c99895c4-588a-4ba1-860e-0616ca3acdfc" xsi:nil="true"/>
+  </documentManagement>
+</p:properties>
 </file>
 
-<file path=customXml/itemProps3.xml><?xml version="1.0" encoding="utf-8"?>
+<file path=customXml/itemProps1.xml><?xml version="1.0" encoding="utf-8"?>
 <ds:datastoreItem xmlns:ds="http://schemas.openxmlformats.org/officeDocument/2006/customXml" ds:itemID="{8BB34179-1653-4E44-96CF-9538395A7013}">
   <ds:schemaRefs>
     <ds:schemaRef ds:uri="http://schemas.microsoft.com/office/2006/metadata/contentType"/>
@@ -2947,4 +3445,22 @@
     <ds:schemaRef ds:uri="http://schemas.microsoft.com/internal/obd"/>
   </ds:schemaRefs>
 </ds:datastoreItem>
+</file>
+
+<file path=customXml/itemProps2.xml><?xml version="1.0" encoding="utf-8"?>
+<ds:datastoreItem xmlns:ds="http://schemas.openxmlformats.org/officeDocument/2006/customXml" ds:itemID="{B0D4226F-0848-4386-AFC9-D57D436FF18D}">
+  <ds:schemaRefs>
+    <ds:schemaRef ds:uri="http://schemas.microsoft.com/sharepoint/v3/contenttype/forms"/>
+  </ds:schemaRefs>
+</ds:datastoreItem>
+</file>
+
+<file path=customXml/itemProps3.xml><?xml version="1.0" encoding="utf-8"?>
+<ds:datastoreItem xmlns:ds="http://schemas.openxmlformats.org/officeDocument/2006/customXml" ds:itemID="{F1286E62-DDB7-4A09-963C-07E5003CD276}">
+  <ds:schemaRefs>
+    <ds:schemaRef ds:uri="http://schemas.microsoft.com/office/2006/metadata/properties"/>
+    <ds:schemaRef ds:uri="http://schemas.microsoft.com/office/infopath/2007/PartnerControls"/>
+    <ds:schemaRef ds:uri="c99895c4-588a-4ba1-860e-0616ca3acdfc"/>
+  </ds:schemaRefs>
+</ds:datastoreItem>
 </file>
</xml_diff>